<commit_message>
Accurately updated team plan doc
</commit_message>
<xml_diff>
--- a/Project3TeamPlan.docx
+++ b/Project3TeamPlan.docx
@@ -32,21 +32,8 @@
     </w:p>
     <w:p>
       <w:r>
-        <w:t xml:space="preserve">Mary wrote the parse method while Christopher gave input. Mary started the BFS method and the </w:t>
-      </w:r>
-      <w:proofErr w:type="spellStart"/>
-      <w:r>
-        <w:t>oneLetterDiff</w:t>
-      </w:r>
-      <w:proofErr w:type="spellEnd"/>
-      <w:r>
-        <w:t xml:space="preserve"> method while Christopher gave input. Christopher finished the </w:t>
-      </w:r>
-      <w:proofErr w:type="spellStart"/>
-      <w:r>
-        <w:t>oneLetterDiffMethod</w:t>
-      </w:r>
-      <w:proofErr w:type="spellEnd"/>
+        <w:t>Mary wrote the parse method while Christopher gave input. Mary started the BFS method and the oneLetterDiff method while Christopher gave input. Christopher finished the oneLetterDiffMethod</w:t>
+      </w:r>
       <w:r>
         <w:t>, and continued working on the BFS method while Mary gave input.</w:t>
       </w:r>
@@ -63,23 +50,16 @@
     </w:p>
     <w:p>
       <w:r>
-        <w:t xml:space="preserve">Mary started working on the DFS method while Christopher gave input. Mary started the Node class and Christopher finished it. Christopher started working on the </w:t>
-      </w:r>
-      <w:proofErr w:type="spellStart"/>
-      <w:r>
-        <w:t>wordTree</w:t>
-      </w:r>
-      <w:proofErr w:type="spellEnd"/>
-      <w:r>
-        <w:t xml:space="preserve"> method while Mary gave input. Mary continued working on the </w:t>
-      </w:r>
-      <w:proofErr w:type="spellStart"/>
-      <w:r>
-        <w:t>wordTree</w:t>
-      </w:r>
-      <w:proofErr w:type="spellEnd"/>
-      <w:r>
-        <w:t xml:space="preserve"> method until we ran out of time.</w:t>
+        <w:t>Mary started working on the DFS method while Christopher gave input. Christopher</w:t>
+      </w:r>
+      <w:r>
+        <w:t xml:space="preserve"> completed the Node class and</w:t>
+      </w:r>
+      <w:r>
+        <w:t xml:space="preserve"> started working on the wordTree method while </w:t>
+      </w:r>
+      <w:r>
+        <w:t>Mary gave input. Mary then finished the wordTree class, while getting input from Christopher.</w:t>
       </w:r>
       <w:bookmarkStart w:id="0" w:name="_GoBack"/>
       <w:bookmarkEnd w:id="0"/>
@@ -758,7 +738,7 @@
   <a:extraClrSchemeLst/>
   <a:extLst>
     <a:ext uri="{05A4C25C-085E-4340-85A3-A5531E510DB2}">
-      <thm15:themeFamily xmlns:thm15="http://schemas.microsoft.com/office/thememl/2012/main" xmlns="" name="Office Theme" id="{62F939B6-93AF-4DB8-9C6B-D6C7DFDC589F}" vid="{4A3C46E8-61CC-4603-A589-7422A47A8E4A}"/>
+      <thm15:themeFamily xmlns="" xmlns:thm15="http://schemas.microsoft.com/office/thememl/2012/main" name="Office Theme" id="{62F939B6-93AF-4DB8-9C6B-D6C7DFDC589F}" vid="{4A3C46E8-61CC-4603-A589-7422A47A8E4A}"/>
     </a:ext>
   </a:extLst>
 </a:theme>

</xml_diff>